<commit_message>
Update cstor-Docker Shell 彩蛋.docx
</commit_message>
<xml_diff>
--- a/cstor-Docker Shell 彩蛋.docx
+++ b/cstor-Docker Shell 彩蛋.docx
@@ -56,13 +56,7 @@
         <w:t>收集彩蛋的脚本</w:t>
       </w:r>
     </w:p>
-    <w:p>
-      <w:pPr>
-        <w:rPr>
-          <w:rFonts w:hint="eastAsia"/>
-        </w:rPr>
-      </w:pPr>
-    </w:p>
+    <w:p/>
     <w:p>
       <w:proofErr w:type="gramStart"/>
       <w:r>
@@ -95,11 +89,16 @@
     </w:p>
     <w:p/>
     <w:p>
-      <w:r>
-        <w:t>url="http://onlyellow.cstor.cn:18888/</w:t>
-      </w:r>
       <w:proofErr w:type="spellStart"/>
       <w:r>
+        <w:t>url</w:t>
+      </w:r>
+      <w:proofErr w:type="spellEnd"/>
+      <w:r>
+        <w:t>="http://onlyellow.cstor.cn:18888/</w:t>
+      </w:r>
+      <w:proofErr w:type="spellStart"/>
+      <w:r>
         <w:t>launch_refund</w:t>
       </w:r>
       <w:proofErr w:type="spellEnd"/>
@@ -168,7 +167,13 @@
     </w:p>
     <w:p>
       <w:r>
-        <w:t xml:space="preserve">                curl -D -</w:t>
+        <w:t xml:space="preserve">                curl</w:t>
+      </w:r>
+      <w:r>
+        <w:t xml:space="preserve"> </w:t>
+      </w:r>
+      <w:r>
+        <w:t>-</w:t>
       </w:r>
       <w:proofErr w:type="spellStart"/>
       <w:r>
@@ -176,7 +181,15 @@
       </w:r>
       <w:proofErr w:type="spellEnd"/>
       <w:r>
-        <w:t xml:space="preserve"> -H "Accept:application/json" -X POST -d "{\"user_id\</w:t>
+        <w:t xml:space="preserve"> -H "</w:t>
+      </w:r>
+      <w:proofErr w:type="spellStart"/>
+      <w:r>
+        <w:t>Accept:application</w:t>
+      </w:r>
+      <w:proofErr w:type="spellEnd"/>
+      <w:r>
+        <w:t>/json" -X POST -d "{\"user_id\</w:t>
       </w:r>
       <w:proofErr w:type="gramStart"/>
       <w:r>
@@ -211,13 +224,7 @@
         <w:t>进行多线程运行的脚本</w:t>
       </w:r>
     </w:p>
-    <w:p>
-      <w:pPr>
-        <w:rPr>
-          <w:rFonts w:hint="eastAsia"/>
-        </w:rPr>
-      </w:pPr>
-    </w:p>
+    <w:p/>
     <w:p>
       <w:proofErr w:type="spellStart"/>
       <w:proofErr w:type="gramStart"/>
@@ -230,7 +237,15 @@
       </w:r>
       <w:proofErr w:type="gramEnd"/>
       <w:r>
-        <w:t>/server_music &amp;</w:t>
+        <w:t>/</w:t>
+      </w:r>
+      <w:proofErr w:type="spellStart"/>
+      <w:r>
+        <w:t>server_music</w:t>
+      </w:r>
+      <w:proofErr w:type="spellEnd"/>
+      <w:r>
+        <w:t xml:space="preserve"> &amp;</w:t>
       </w:r>
     </w:p>
     <w:p/>
@@ -265,11 +280,6 @@
     </w:p>
     <w:p/>
     <w:p>
-      <w:pPr>
-        <w:rPr>
-          <w:rFonts w:hint="eastAsia"/>
-        </w:rPr>
-      </w:pPr>
       <w:r>
         <w:rPr>
           <w:rFonts w:hint="eastAsia"/>

</xml_diff>